<commit_message>
Änderungen angenommen, typos verbessert, pdfs erstellt.
</commit_message>
<xml_diff>
--- a/2_Basismodule/B1/Download_Übersicht_B1.docx
+++ b/2_Basismodule/B1/Download_Übersicht_B1.docx
@@ -1,6 +1,6 @@
 
 <file path=word/document.xml><?xml version="1.0" encoding="utf-8"?>
-<w:document xmlns:wpc="http://schemas.microsoft.com/office/word/2010/wordprocessingCanvas" xmlns:cx="http://schemas.microsoft.com/office/drawing/2014/chartex" xmlns:cx1="http://schemas.microsoft.com/office/drawing/2015/9/8/chartex" xmlns:cx2="http://schemas.microsoft.com/office/drawing/2015/10/21/chartex" xmlns:cx3="http://schemas.microsoft.com/office/drawing/2016/5/9/chartex" xmlns:cx4="http://schemas.microsoft.com/office/drawing/2016/5/10/chartex" xmlns:cx5="http://schemas.microsoft.com/office/drawing/2016/5/11/chartex" xmlns:mc="http://schemas.openxmlformats.org/markup-compatibility/2006" xmlns:o="urn:schemas-microsoft-com:office:office" xmlns:r="http://schemas.openxmlformats.org/officeDocument/2006/relationships" xmlns:m="http://schemas.openxmlformats.org/officeDocument/2006/math" xmlns:v="urn:schemas-microsoft-com:vml" xmlns:wp14="http://schemas.microsoft.com/office/word/2010/wordprocessingDrawing" xmlns:wp="http://schemas.openxmlformats.org/drawingml/2006/wordprocessingDrawing" xmlns:w10="urn:schemas-microsoft-com:office:word" xmlns:w="http://schemas.openxmlformats.org/wordprocessingml/2006/main" xmlns:w14="http://schemas.microsoft.com/office/word/2010/wordml" xmlns:w15="http://schemas.microsoft.com/office/word/2012/wordml" xmlns:w16se="http://schemas.microsoft.com/office/word/2015/wordml/symex" xmlns:wpg="http://schemas.microsoft.com/office/word/2010/wordprocessingGroup" xmlns:wpi="http://schemas.microsoft.com/office/word/2010/wordprocessingInk" xmlns:wne="http://schemas.microsoft.com/office/word/2006/wordml" xmlns:wps="http://schemas.microsoft.com/office/word/2010/wordprocessingShape" mc:Ignorable="w14 w15 w16se wp14">
+<w:document xmlns:wpc="http://schemas.microsoft.com/office/word/2010/wordprocessingCanvas" xmlns:cx="http://schemas.microsoft.com/office/drawing/2014/chartex" xmlns:cx1="http://schemas.microsoft.com/office/drawing/2015/9/8/chartex" xmlns:cx2="http://schemas.microsoft.com/office/drawing/2015/10/21/chartex" xmlns:cx3="http://schemas.microsoft.com/office/drawing/2016/5/9/chartex" xmlns:cx4="http://schemas.microsoft.com/office/drawing/2016/5/10/chartex" xmlns:cx5="http://schemas.microsoft.com/office/drawing/2016/5/11/chartex" xmlns:cx6="http://schemas.microsoft.com/office/drawing/2016/5/12/chartex" xmlns:cx7="http://schemas.microsoft.com/office/drawing/2016/5/13/chartex" xmlns:cx8="http://schemas.microsoft.com/office/drawing/2016/5/14/chartex" xmlns:mc="http://schemas.openxmlformats.org/markup-compatibility/2006" xmlns:aink="http://schemas.microsoft.com/office/drawing/2016/ink" xmlns:am3d="http://schemas.microsoft.com/office/drawing/2017/model3d" xmlns:o="urn:schemas-microsoft-com:office:office" xmlns:oel="http://schemas.microsoft.com/office/2019/extlst" xmlns:r="http://schemas.openxmlformats.org/officeDocument/2006/relationships" xmlns:m="http://schemas.openxmlformats.org/officeDocument/2006/math" xmlns:v="urn:schemas-microsoft-com:vml" xmlns:wp14="http://schemas.microsoft.com/office/word/2010/wordprocessingDrawing" xmlns:wp="http://schemas.openxmlformats.org/drawingml/2006/wordprocessingDrawing" xmlns:w10="urn:schemas-microsoft-com:office:word" xmlns:w="http://schemas.openxmlformats.org/wordprocessingml/2006/main" xmlns:w14="http://schemas.microsoft.com/office/word/2010/wordml" xmlns:w15="http://schemas.microsoft.com/office/word/2012/wordml" xmlns:w16cex="http://schemas.microsoft.com/office/word/2018/wordml/cex" xmlns:w16cid="http://schemas.microsoft.com/office/word/2016/wordml/cid" xmlns:w16="http://schemas.microsoft.com/office/word/2018/wordml" xmlns:w16sdtdh="http://schemas.microsoft.com/office/word/2020/wordml/sdtdatahash" xmlns:w16se="http://schemas.microsoft.com/office/word/2015/wordml/symex" xmlns:wpg="http://schemas.microsoft.com/office/word/2010/wordprocessingGroup" xmlns:wpi="http://schemas.microsoft.com/office/word/2010/wordprocessingInk" xmlns:wne="http://schemas.microsoft.com/office/word/2006/wordml" xmlns:wps="http://schemas.microsoft.com/office/word/2010/wordprocessingShape" mc:Ignorable="w14 w15 w16se w16cid w16 w16cex w16sdtdh wp14">
   <w:body>
     <w:p>
       <w:pPr>
@@ -10,8 +10,6 @@
           <w:szCs w:val="32"/>
         </w:rPr>
       </w:pPr>
-      <w:bookmarkStart w:id="0" w:name="_GoBack"/>
-      <w:bookmarkEnd w:id="0"/>
       <w:r>
         <w:rPr>
           <w:b/>
@@ -260,35 +258,7 @@
               <w:rPr>
                 <w:rFonts w:cstheme="minorHAnsi"/>
               </w:rPr>
-              <w:t xml:space="preserve">Arbeitsblatt dient zum Einstieg in das Modul. SuS befassen sich mit der Kommunikation beim </w:t>
-            </w:r>
-            <w:proofErr w:type="spellStart"/>
-            <w:r>
-              <w:rPr>
-                <w:rFonts w:cstheme="minorHAnsi"/>
-              </w:rPr>
-              <w:t>Locked</w:t>
-            </w:r>
-            <w:proofErr w:type="spellEnd"/>
-            <w:r>
-              <w:rPr>
-                <w:rFonts w:cstheme="minorHAnsi"/>
-              </w:rPr>
-              <w:t xml:space="preserve">-In-Syndrom. Sie entwerfen ein eigenes </w:t>
-            </w:r>
-            <w:proofErr w:type="spellStart"/>
-            <w:r>
-              <w:rPr>
-                <w:rFonts w:cstheme="minorHAnsi"/>
-              </w:rPr>
-              <w:t>Blinzel</w:t>
-            </w:r>
-            <w:proofErr w:type="spellEnd"/>
-            <w:r>
-              <w:rPr>
-                <w:rFonts w:cstheme="minorHAnsi"/>
-              </w:rPr>
-              <w:t>-Protokoll zur Kommunikation und reflektieren diese dann.</w:t>
+              <w:t>Arbeitsblatt dient zum Einstieg in das Modul. SuS befassen sich mit der Kommunikation beim Locked-In-Syndrom. Sie entwerfen ein eigenes Blinzel-Protokoll zur Kommunikation und reflektieren diese dann.</w:t>
             </w:r>
           </w:p>
         </w:tc>
@@ -843,7 +813,7 @@
               <w:rPr>
                 <w:rFonts w:cstheme="minorHAnsi"/>
               </w:rPr>
-              <w:t xml:space="preserve">Arbeitsblättern </w:t>
+              <w:t xml:space="preserve">Arbeitsblätter </w:t>
             </w:r>
             <w:r>
               <w:rPr>
@@ -1056,7 +1026,7 @@
 </file>
 
 <file path=word/styles.xml><?xml version="1.0" encoding="utf-8"?>
-<w:styles xmlns:mc="http://schemas.openxmlformats.org/markup-compatibility/2006" xmlns:r="http://schemas.openxmlformats.org/officeDocument/2006/relationships" xmlns:w="http://schemas.openxmlformats.org/wordprocessingml/2006/main" xmlns:w14="http://schemas.microsoft.com/office/word/2010/wordml" xmlns:w15="http://schemas.microsoft.com/office/word/2012/wordml" xmlns:w16se="http://schemas.microsoft.com/office/word/2015/wordml/symex" mc:Ignorable="w14 w15 w16se">
+<w:styles xmlns:mc="http://schemas.openxmlformats.org/markup-compatibility/2006" xmlns:r="http://schemas.openxmlformats.org/officeDocument/2006/relationships" xmlns:w="http://schemas.openxmlformats.org/wordprocessingml/2006/main" xmlns:w14="http://schemas.microsoft.com/office/word/2010/wordml" xmlns:w15="http://schemas.microsoft.com/office/word/2012/wordml" xmlns:w16cex="http://schemas.microsoft.com/office/word/2018/wordml/cex" xmlns:w16cid="http://schemas.microsoft.com/office/word/2016/wordml/cid" xmlns:w16="http://schemas.microsoft.com/office/word/2018/wordml" xmlns:w16sdtdh="http://schemas.microsoft.com/office/word/2020/wordml/sdtdatahash" xmlns:w16se="http://schemas.microsoft.com/office/word/2015/wordml/symex" mc:Ignorable="w14 w15 w16se w16cid w16 w16cex w16sdtdh">
   <w:docDefaults>
     <w:rPrDefault>
       <w:rPr>
@@ -1072,7 +1042,7 @@
       </w:pPr>
     </w:pPrDefault>
   </w:docDefaults>
-  <w:latentStyles w:defLockedState="0" w:defUIPriority="99" w:defSemiHidden="0" w:defUnhideWhenUsed="0" w:defQFormat="0" w:count="374">
+  <w:latentStyles w:defLockedState="0" w:defUIPriority="99" w:defSemiHidden="0" w:defUnhideWhenUsed="0" w:defQFormat="0" w:count="376">
     <w:lsdException w:name="Normal" w:uiPriority="0" w:qFormat="1"/>
     <w:lsdException w:name="heading 1" w:uiPriority="9" w:qFormat="1"/>
     <w:lsdException w:name="heading 2" w:semiHidden="1" w:uiPriority="9" w:unhideWhenUsed="1" w:qFormat="1"/>
@@ -1222,11 +1192,10 @@
     <w:lsdException w:name="Table Professional" w:semiHidden="1" w:unhideWhenUsed="1"/>
     <w:lsdException w:name="Table Subtle 1" w:semiHidden="1" w:unhideWhenUsed="1"/>
     <w:lsdException w:name="Table Subtle 2" w:semiHidden="1" w:unhideWhenUsed="1"/>
-    <w:lsdException w:name="Table Web 2" w:semiHidden="1" w:unhideWhenUsed="1"/>
+    <w:lsdException w:name="Table Web 1" w:semiHidden="1" w:unhideWhenUsed="1"/>
     <w:lsdException w:name="Table Web 3" w:semiHidden="1" w:unhideWhenUsed="1"/>
     <w:lsdException w:name="Balloon Text" w:semiHidden="1" w:unhideWhenUsed="1"/>
     <w:lsdException w:name="Table Grid" w:uiPriority="39"/>
-    <w:lsdException w:name="Table Theme" w:semiHidden="1" w:unhideWhenUsed="1"/>
     <w:lsdException w:name="Placeholder Text" w:semiHidden="1"/>
     <w:lsdException w:name="No Spacing" w:uiPriority="1" w:qFormat="1"/>
     <w:lsdException w:name="Light Shading" w:uiPriority="60"/>
@@ -1445,6 +1414,8 @@
     <w:lsdException w:name="Mention" w:semiHidden="1" w:unhideWhenUsed="1"/>
     <w:lsdException w:name="Smart Hyperlink" w:semiHidden="1" w:unhideWhenUsed="1"/>
     <w:lsdException w:name="Hashtag" w:semiHidden="1" w:unhideWhenUsed="1"/>
+    <w:lsdException w:name="Unresolved Mention" w:semiHidden="1" w:unhideWhenUsed="1"/>
+    <w:lsdException w:name="Smart Link" w:semiHidden="1" w:unhideWhenUsed="1"/>
   </w:latentStyles>
   <w:style w:type="paragraph" w:default="1" w:styleId="Standard">
     <w:name w:val="Normal"/>
@@ -1531,6 +1502,16 @@
         <w:shd w:val="clear" w:color="auto" w:fill="FFF2CC" w:themeFill="accent4" w:themeFillTint="33"/>
       </w:tcPr>
     </w:tblStylePr>
+  </w:style>
+  <w:style w:type="paragraph" w:styleId="berarbeitung">
+    <w:name w:val="Revision"/>
+    <w:hidden/>
+    <w:uiPriority w:val="99"/>
+    <w:semiHidden/>
+    <w:rsid w:val="00217802"/>
+    <w:pPr>
+      <w:spacing w:after="0" w:line="240" w:lineRule="auto"/>
+    </w:pPr>
   </w:style>
 </w:styles>
 </file>

</xml_diff>